<commit_message>
v 3.3.1 imp refinements
</commit_message>
<xml_diff>
--- a/CV.docx
+++ b/CV.docx
@@ -462,7 +462,7 @@
           <w:b w:val="0"/>
           <w:rtl w:val="0"/>
         </w:rPr>
-        <w:t xml:space="preserve">Project Student</w:t>
+        <w:t xml:space="preserve">Project Student, B.Tech Project</w:t>
       </w:r>
     </w:p>
     <w:p>
@@ -537,7 +537,7 @@
           <w:szCs w:val="18"/>
           <w:rtl w:val="0"/>
         </w:rPr>
-        <w:t xml:space="preserve">of NDL, for searching and accessing yesteryear Question Papers of Board Exams and Entrance Examinations, single-handedly</w:t>
+        <w:t xml:space="preserve">of National Digital Library, under MHRD India, for searching and accessing yesteryear Question Papers of Board Exams and Entrance Examinations, single-handedly</w:t>
       </w:r>
     </w:p>
     <w:p>
@@ -606,6 +606,88 @@
     <w:p>
       <w:pPr>
         <w:numPr>
+          <w:ilvl w:val="0"/>
+          <w:numId w:val="2"/>
+        </w:numPr>
+        <w:ind w:left="720" w:hanging="360"/>
+        <w:contextualSpacing w:val="1"/>
+        <w:jc w:val="both"/>
+        <w:rPr>
+          <w:rFonts w:ascii="Merriweather" w:cs="Merriweather" w:eastAsia="Merriweather" w:hAnsi="Merriweather"/>
+          <w:sz w:val="18"/>
+          <w:szCs w:val="18"/>
+        </w:rPr>
+      </w:pPr>
+      <w:r>
+        <w:rPr>
+          <w:rFonts w:ascii="Merriweather" w:cs="Merriweather" w:eastAsia="Merriweather" w:hAnsi="Merriweather"/>
+          <w:sz w:val="18"/>
+          <w:szCs w:val="18"/>
+          <w:rtl w:val="0"/>
+        </w:rPr>
+        <w:t xml:space="preserve">Created </w:t>
+      </w:r>
+      <w:r>
+        <w:rPr>
+          <w:rFonts w:ascii="Merriweather" w:cs="Merriweather" w:eastAsia="Merriweather" w:hAnsi="Merriweather"/>
+          <w:b w:val="1"/>
+          <w:sz w:val="18"/>
+          <w:szCs w:val="18"/>
+          <w:rtl w:val="0"/>
+        </w:rPr>
+        <w:t xml:space="preserve">Python</w:t>
+      </w:r>
+      <w:r>
+        <w:rPr>
+          <w:rFonts w:ascii="Merriweather" w:cs="Merriweather" w:eastAsia="Merriweather" w:hAnsi="Merriweather"/>
+          <w:sz w:val="18"/>
+          <w:szCs w:val="18"/>
+          <w:rtl w:val="0"/>
+        </w:rPr>
+        <w:t xml:space="preserve"> program for </w:t>
+      </w:r>
+      <w:r>
+        <w:rPr>
+          <w:rFonts w:ascii="Merriweather" w:cs="Merriweather" w:eastAsia="Merriweather" w:hAnsi="Merriweather"/>
+          <w:b w:val="1"/>
+          <w:sz w:val="18"/>
+          <w:szCs w:val="18"/>
+          <w:rtl w:val="0"/>
+        </w:rPr>
+        <w:t xml:space="preserve">Information Retrieval</w:t>
+      </w:r>
+      <w:r>
+        <w:rPr>
+          <w:rFonts w:ascii="Merriweather" w:cs="Merriweather" w:eastAsia="Merriweather" w:hAnsi="Merriweather"/>
+          <w:sz w:val="18"/>
+          <w:szCs w:val="18"/>
+          <w:rtl w:val="0"/>
+        </w:rPr>
+        <w:t xml:space="preserve"> from educative content files for </w:t>
+      </w:r>
+      <w:r>
+        <w:rPr>
+          <w:rFonts w:ascii="Merriweather" w:cs="Merriweather" w:eastAsia="Merriweather" w:hAnsi="Merriweather"/>
+          <w:b w:val="1"/>
+          <w:sz w:val="18"/>
+          <w:szCs w:val="18"/>
+          <w:rtl w:val="0"/>
+        </w:rPr>
+        <w:t xml:space="preserve">automation</w:t>
+      </w:r>
+      <w:r>
+        <w:rPr>
+          <w:rFonts w:ascii="Merriweather" w:cs="Merriweather" w:eastAsia="Merriweather" w:hAnsi="Merriweather"/>
+          <w:sz w:val="18"/>
+          <w:szCs w:val="18"/>
+          <w:rtl w:val="0"/>
+        </w:rPr>
+        <w:t xml:space="preserve"> of metadata creation for indexing the files in the Digital Library</w:t>
+      </w:r>
+    </w:p>
+    <w:p>
+      <w:pPr>
+        <w:numPr>
           <w:ilvl w:val="1"/>
           <w:numId w:val="2"/>
         </w:numPr>
@@ -625,26 +707,7 @@
           <w:szCs w:val="18"/>
           <w:rtl w:val="0"/>
         </w:rPr>
-        <w:t xml:space="preserve">As part of my </w:t>
-      </w:r>
-      <w:r>
-        <w:rPr>
-          <w:rFonts w:ascii="Merriweather" w:cs="Merriweather" w:eastAsia="Merriweather" w:hAnsi="Merriweather"/>
-          <w:b w:val="1"/>
-          <w:sz w:val="18"/>
-          <w:szCs w:val="18"/>
-          <w:rtl w:val="0"/>
-        </w:rPr>
-        <w:t xml:space="preserve">B. Tech Project</w:t>
-      </w:r>
-      <w:r>
-        <w:rPr>
-          <w:rFonts w:ascii="Merriweather" w:cs="Merriweather" w:eastAsia="Merriweather" w:hAnsi="Merriweather"/>
-          <w:sz w:val="18"/>
-          <w:szCs w:val="18"/>
-          <w:rtl w:val="0"/>
-        </w:rPr>
-        <w:t xml:space="preserve"> in Department of Computer Science &amp; Engineering.</w:t>
+        <w:t xml:space="preserve">Used Open-source Python packages like lxml, ebooklib.</w:t>
       </w:r>
     </w:p>
     <w:p>
@@ -665,113 +728,6 @@
       <w:r>
         <w:rPr>
           <w:rFonts w:ascii="Merriweather" w:cs="Merriweather" w:eastAsia="Merriweather" w:hAnsi="Merriweather"/>
-          <w:sz w:val="18"/>
-          <w:szCs w:val="18"/>
-          <w:rtl w:val="0"/>
-        </w:rPr>
-        <w:t xml:space="preserve">Created </w:t>
-      </w:r>
-      <w:r>
-        <w:rPr>
-          <w:rFonts w:ascii="Merriweather" w:cs="Merriweather" w:eastAsia="Merriweather" w:hAnsi="Merriweather"/>
-          <w:b w:val="1"/>
-          <w:sz w:val="18"/>
-          <w:szCs w:val="18"/>
-          <w:rtl w:val="0"/>
-        </w:rPr>
-        <w:t xml:space="preserve">Python</w:t>
-      </w:r>
-      <w:r>
-        <w:rPr>
-          <w:rFonts w:ascii="Merriweather" w:cs="Merriweather" w:eastAsia="Merriweather" w:hAnsi="Merriweather"/>
-          <w:sz w:val="18"/>
-          <w:szCs w:val="18"/>
-          <w:rtl w:val="0"/>
-        </w:rPr>
-        <w:t xml:space="preserve"> program for </w:t>
-      </w:r>
-      <w:r>
-        <w:rPr>
-          <w:rFonts w:ascii="Merriweather" w:cs="Merriweather" w:eastAsia="Merriweather" w:hAnsi="Merriweather"/>
-          <w:b w:val="1"/>
-          <w:sz w:val="18"/>
-          <w:szCs w:val="18"/>
-          <w:rtl w:val="0"/>
-        </w:rPr>
-        <w:t xml:space="preserve">Information Retrieval</w:t>
-      </w:r>
-      <w:r>
-        <w:rPr>
-          <w:rFonts w:ascii="Merriweather" w:cs="Merriweather" w:eastAsia="Merriweather" w:hAnsi="Merriweather"/>
-          <w:sz w:val="18"/>
-          <w:szCs w:val="18"/>
-          <w:rtl w:val="0"/>
-        </w:rPr>
-        <w:t xml:space="preserve"> from educative content files for </w:t>
-      </w:r>
-      <w:r>
-        <w:rPr>
-          <w:rFonts w:ascii="Merriweather" w:cs="Merriweather" w:eastAsia="Merriweather" w:hAnsi="Merriweather"/>
-          <w:b w:val="1"/>
-          <w:sz w:val="18"/>
-          <w:szCs w:val="18"/>
-          <w:rtl w:val="0"/>
-        </w:rPr>
-        <w:t xml:space="preserve">automation</w:t>
-      </w:r>
-      <w:r>
-        <w:rPr>
-          <w:rFonts w:ascii="Merriweather" w:cs="Merriweather" w:eastAsia="Merriweather" w:hAnsi="Merriweather"/>
-          <w:sz w:val="18"/>
-          <w:szCs w:val="18"/>
-          <w:rtl w:val="0"/>
-        </w:rPr>
-        <w:t xml:space="preserve"> of metadata creation for indexing the files in the Digital Library</w:t>
-      </w:r>
-    </w:p>
-    <w:p>
-      <w:pPr>
-        <w:numPr>
-          <w:ilvl w:val="1"/>
-          <w:numId w:val="2"/>
-        </w:numPr>
-        <w:ind w:left="1440" w:hanging="360"/>
-        <w:contextualSpacing w:val="1"/>
-        <w:jc w:val="both"/>
-        <w:rPr>
-          <w:rFonts w:ascii="Merriweather" w:cs="Merriweather" w:eastAsia="Merriweather" w:hAnsi="Merriweather"/>
-          <w:sz w:val="18"/>
-          <w:szCs w:val="18"/>
-        </w:rPr>
-      </w:pPr>
-      <w:r>
-        <w:rPr>
-          <w:rFonts w:ascii="Merriweather" w:cs="Merriweather" w:eastAsia="Merriweather" w:hAnsi="Merriweather"/>
-          <w:sz w:val="18"/>
-          <w:szCs w:val="18"/>
-          <w:rtl w:val="0"/>
-        </w:rPr>
-        <w:t xml:space="preserve">Used Open-source Python packages like lxml, ebooklib.</w:t>
-      </w:r>
-    </w:p>
-    <w:p>
-      <w:pPr>
-        <w:numPr>
-          <w:ilvl w:val="0"/>
-          <w:numId w:val="2"/>
-        </w:numPr>
-        <w:ind w:left="720" w:hanging="360"/>
-        <w:contextualSpacing w:val="1"/>
-        <w:jc w:val="both"/>
-        <w:rPr>
-          <w:rFonts w:ascii="Merriweather" w:cs="Merriweather" w:eastAsia="Merriweather" w:hAnsi="Merriweather"/>
-          <w:sz w:val="18"/>
-          <w:szCs w:val="18"/>
-        </w:rPr>
-      </w:pPr>
-      <w:r>
-        <w:rPr>
-          <w:rFonts w:ascii="Merriweather" w:cs="Merriweather" w:eastAsia="Merriweather" w:hAnsi="Merriweather"/>
           <w:b w:val="1"/>
           <w:sz w:val="18"/>
           <w:szCs w:val="18"/>
@@ -846,7 +802,7 @@
         <w:rPr>
           <w:rtl w:val="0"/>
         </w:rPr>
-        <w:t xml:space="preserve">MONTH 2013 - JULY 2013</w:t>
+        <w:t xml:space="preserve">MAY 2013 - JULY 2013</w:t>
       </w:r>
       <w:r>
         <w:rPr>
@@ -895,7 +851,7 @@
           <w:szCs w:val="18"/>
           <w:rtl w:val="0"/>
         </w:rPr>
-        <w:t xml:space="preserve"> Department on Proprietary software technologies, in team of 2.</w:t>
+        <w:t xml:space="preserve"> Department, in collaboration with batchmate, with Proprietary software technologies</w:t>
       </w:r>
     </w:p>
     <w:p>
@@ -920,7 +876,7 @@
           <w:szCs w:val="18"/>
           <w:rtl w:val="0"/>
         </w:rPr>
-        <w:t xml:space="preserve">Worked on </w:t>
+        <w:t xml:space="preserve">Developed </w:t>
       </w:r>
       <w:r>
         <w:rPr>
@@ -983,7 +939,7 @@
           <w:szCs w:val="18"/>
           <w:rtl w:val="0"/>
         </w:rPr>
-        <w:t xml:space="preserve">Worked on prototype Android application </w:t>
+        <w:t xml:space="preserve">Developed prototype Android application </w:t>
       </w:r>
       <w:r>
         <w:rPr>
@@ -1025,7 +981,7 @@
           <w:rFonts w:ascii="Merriweather" w:cs="Merriweather" w:eastAsia="Merriweather" w:hAnsi="Merriweather"/>
           <w:rtl w:val="0"/>
         </w:rPr>
-        <w:t xml:space="preserve">, work-from-home</w:t>
+        <w:t xml:space="preserve">, work from home</w:t>
       </w:r>
       <w:r>
         <w:rPr>
@@ -1156,7 +1112,7 @@
           <w:szCs w:val="18"/>
           <w:rtl w:val="0"/>
         </w:rPr>
-        <w:t xml:space="preserve">libraries and environment,</w:t>
+        <w:t xml:space="preserve">libraries and IDE,</w:t>
       </w:r>
       <w:r>
         <w:rPr>
@@ -1286,7 +1242,7 @@
           <w:szCs w:val="18"/>
           <w:rtl w:val="0"/>
         </w:rPr>
-        <w:t xml:space="preserve">, world-view of robot </w:t>
+        <w:t xml:space="preserve">, worldview of robot by </w:t>
       </w:r>
       <w:r>
         <w:rPr>
@@ -1421,7 +1377,7 @@
           <w:szCs w:val="18"/>
           <w:rtl w:val="0"/>
         </w:rPr>
-        <w:t xml:space="preserve">Worked on </w:t>
+        <w:t xml:space="preserve">Contributed to </w:t>
       </w:r>
       <w:r>
         <w:rPr>
@@ -1503,17 +1459,17 @@
           <w:szCs w:val="18"/>
           <w:rtl w:val="0"/>
         </w:rPr>
-        <w:t xml:space="preserve">Worked on </w:t>
-      </w:r>
-      <w:r>
-        <w:rPr>
-          <w:rFonts w:ascii="Merriweather" w:cs="Merriweather" w:eastAsia="Merriweather" w:hAnsi="Merriweather"/>
-          <w:b w:val="1"/>
-          <w:sz w:val="18"/>
-          <w:szCs w:val="18"/>
-          <w:rtl w:val="0"/>
-        </w:rPr>
-        <w:t xml:space="preserve">​simulation</w:t>
+        <w:t xml:space="preserve">Collaborated on </w:t>
+      </w:r>
+      <w:r>
+        <w:rPr>
+          <w:rFonts w:ascii="Merriweather" w:cs="Merriweather" w:eastAsia="Merriweather" w:hAnsi="Merriweather"/>
+          <w:b w:val="1"/>
+          <w:sz w:val="18"/>
+          <w:szCs w:val="18"/>
+          <w:rtl w:val="0"/>
+        </w:rPr>
+        <w:t xml:space="preserve">​simulating motion dynamics</w:t>
       </w:r>
       <w:r>
         <w:rPr>
@@ -1560,7 +1516,7 @@
           <w:szCs w:val="18"/>
           <w:rtl w:val="0"/>
         </w:rPr>
-        <w:t xml:space="preserve"> (ROS) in Version 2 of bot for participating in ​IGVC ‘13 and ​also </w:t>
+        <w:t xml:space="preserve"> (ROS) for Version 2 of bot for participating in ​IGVC ‘13 and ​also for </w:t>
       </w:r>
       <w:r>
         <w:rPr>
@@ -1670,17 +1626,7 @@
           <w:szCs w:val="18"/>
           <w:rtl w:val="0"/>
         </w:rPr>
-        <w:t xml:space="preserve">Worked in a </w:t>
-      </w:r>
-      <w:r>
-        <w:rPr>
-          <w:rFonts w:ascii="Merriweather" w:cs="Merriweather" w:eastAsia="Merriweather" w:hAnsi="Merriweather"/>
-          <w:b w:val="1"/>
-          <w:sz w:val="18"/>
-          <w:szCs w:val="18"/>
-          <w:rtl w:val="0"/>
-        </w:rPr>
-        <w:t xml:space="preserve">2 member team</w:t>
+        <w:t xml:space="preserve">Collaborated with senior</w:t>
       </w:r>
       <w:r>
         <w:rPr>

</xml_diff>